<commit_message>
Updated tests for all probation entries and scheduling name check.
</commit_message>
<xml_diff>
--- a/tests/resources/Templates/Batch_Failure_To_Appear_Arraignment_Template.docx
+++ b/tests/resources/Templates/Batch_Failure_To_Appear_Arraignment_Template.docx
@@ -258,6 +258,7 @@
         </w:rPr>
         <w:t xml:space="preserve">{{ </w:t>
       </w:r>
+      <w:proofErr w:type="spellStart"/>
       <w:r>
         <w:rPr>
           <w:rFonts w:ascii="Palatino Linotype" w:hAnsi="Palatino Linotype"/>
@@ -266,6 +267,7 @@
         </w:rPr>
         <w:t>case_number</w:t>
       </w:r>
+      <w:proofErr w:type="spellEnd"/>
       <w:r>
         <w:rPr>
           <w:rFonts w:ascii="Palatino Linotype" w:hAnsi="Palatino Linotype"/>
@@ -329,6 +331,7 @@
         </w:rPr>
         <w:t xml:space="preserve">{{ </w:t>
       </w:r>
+      <w:proofErr w:type="spellStart"/>
       <w:r>
         <w:rPr>
           <w:rFonts w:ascii="Palatino Linotype" w:hAnsi="Palatino Linotype"/>
@@ -337,6 +340,7 @@
         </w:rPr>
         <w:t>def_first_name</w:t>
       </w:r>
+      <w:proofErr w:type="spellEnd"/>
       <w:r>
         <w:rPr>
           <w:rFonts w:ascii="Palatino Linotype" w:hAnsi="Palatino Linotype"/>
@@ -361,6 +365,7 @@
         </w:rPr>
         <w:t xml:space="preserve">{{ </w:t>
       </w:r>
+      <w:proofErr w:type="spellStart"/>
       <w:r>
         <w:rPr>
           <w:rFonts w:ascii="Palatino Linotype" w:hAnsi="Palatino Linotype"/>
@@ -369,6 +374,7 @@
         </w:rPr>
         <w:t>def_last_name</w:t>
       </w:r>
+      <w:proofErr w:type="spellEnd"/>
       <w:r>
         <w:rPr>
           <w:rFonts w:ascii="Palatino Linotype" w:hAnsi="Palatino Linotype"/>
@@ -694,6 +700,7 @@
         </w:rPr>
         <w:t xml:space="preserve">{{ </w:t>
       </w:r>
+      <w:proofErr w:type="spellStart"/>
       <w:r>
         <w:rPr>
           <w:rFonts w:ascii="Palatino Linotype" w:hAnsi="Palatino Linotype"/>
@@ -704,6 +711,7 @@
         </w:rPr>
         <w:t>case_event_date</w:t>
       </w:r>
+      <w:proofErr w:type="spellEnd"/>
       <w:r>
         <w:rPr>
           <w:rFonts w:ascii="Palatino Linotype" w:hAnsi="Palatino Linotype"/>
@@ -760,7 +768,25 @@
           <w:sz w:val="20"/>
           <w:szCs w:val="20"/>
         </w:rPr>
-        <w:t>{{ warrant_rule }}</w:t>
+        <w:t xml:space="preserve">{{ </w:t>
+      </w:r>
+      <w:proofErr w:type="spellStart"/>
+      <w:r>
+        <w:rPr>
+          <w:rFonts w:ascii="Palatino Linotype" w:hAnsi="Palatino Linotype"/>
+          <w:sz w:val="20"/>
+          <w:szCs w:val="20"/>
+        </w:rPr>
+        <w:t>warrant_rule</w:t>
+      </w:r>
+      <w:proofErr w:type="spellEnd"/>
+      <w:r>
+        <w:rPr>
+          <w:rFonts w:ascii="Palatino Linotype" w:hAnsi="Palatino Linotype"/>
+          <w:sz w:val="20"/>
+          <w:szCs w:val="20"/>
+        </w:rPr>
+        <w:t xml:space="preserve"> }}</w:t>
       </w:r>
       <w:r>
         <w:rPr>
@@ -844,6 +870,7 @@
             <w14:uncheckedState w14:val="2610" w14:font="MS Gothic"/>
           </w14:checkbox>
         </w:sdtPr>
+        <w:sdtEndPr/>
         <w:sdtContent>
           <w:r>
             <w:rPr>
@@ -877,7 +904,25 @@
           <w:sz w:val="20"/>
           <w:szCs w:val="20"/>
         </w:rPr>
-        <w:t>{{ warrant_rule }}</w:t>
+        <w:t xml:space="preserve">{{ </w:t>
+      </w:r>
+      <w:proofErr w:type="spellStart"/>
+      <w:r>
+        <w:rPr>
+          <w:rFonts w:ascii="Palatino Linotype" w:hAnsi="Palatino Linotype"/>
+          <w:sz w:val="20"/>
+          <w:szCs w:val="20"/>
+        </w:rPr>
+        <w:t>warrant_rule</w:t>
+      </w:r>
+      <w:proofErr w:type="spellEnd"/>
+      <w:r>
+        <w:rPr>
+          <w:rFonts w:ascii="Palatino Linotype" w:hAnsi="Palatino Linotype"/>
+          <w:sz w:val="20"/>
+          <w:szCs w:val="20"/>
+        </w:rPr>
+        <w:t xml:space="preserve"> }}</w:t>
       </w:r>
       <w:r>
         <w:rPr>
@@ -929,6 +974,7 @@
         </w:rPr>
         <w:t xml:space="preserve">{{ </w:t>
       </w:r>
+      <w:proofErr w:type="spellStart"/>
       <w:r>
         <w:rPr>
           <w:rFonts w:ascii="Palatino Linotype" w:hAnsi="Palatino Linotype"/>
@@ -939,6 +985,7 @@
         </w:rPr>
         <w:t>def_first_name</w:t>
       </w:r>
+      <w:proofErr w:type="spellEnd"/>
       <w:r>
         <w:rPr>
           <w:rFonts w:ascii="Palatino Linotype" w:hAnsi="Palatino Linotype"/>
@@ -959,6 +1006,7 @@
         </w:rPr>
         <w:t xml:space="preserve">}} {{ </w:t>
       </w:r>
+      <w:proofErr w:type="spellStart"/>
       <w:r>
         <w:rPr>
           <w:rFonts w:ascii="Palatino Linotype" w:hAnsi="Palatino Linotype"/>
@@ -969,6 +1017,7 @@
         </w:rPr>
         <w:t>def_last_name</w:t>
       </w:r>
+      <w:proofErr w:type="spellEnd"/>
       <w:r>
         <w:rPr>
           <w:rFonts w:ascii="Palatino Linotype" w:hAnsi="Palatino Linotype"/>
@@ -1111,6 +1160,7 @@
             <w14:uncheckedState w14:val="2610" w14:font="MS Gothic"/>
           </w14:checkbox>
         </w:sdtPr>
+        <w:sdtEndPr/>
         <w:sdtContent>
           <w:r>
             <w:rPr>
@@ -1173,6 +1223,7 @@
             <w14:uncheckedState w14:val="2610" w14:font="MS Gothic"/>
           </w14:checkbox>
         </w:sdtPr>
+        <w:sdtEndPr/>
         <w:sdtContent>
           <w:r>
             <w:rPr>
@@ -1245,6 +1296,7 @@
             <w14:uncheckedState w14:val="2610" w14:font="MS Gothic"/>
           </w14:checkbox>
         </w:sdtPr>
+        <w:sdtEndPr/>
         <w:sdtContent>
           <w:r>
             <w:rPr>
@@ -1299,6 +1351,7 @@
             <w14:uncheckedState w14:val="2610" w14:font="MS Gothic"/>
           </w14:checkbox>
         </w:sdtPr>
+        <w:sdtEndPr/>
         <w:sdtContent>
           <w:r>
             <w:rPr>
@@ -1378,6 +1431,7 @@
             <w14:uncheckedState w14:val="2610" w14:font="MS Gothic"/>
           </w14:checkbox>
         </w:sdtPr>
+        <w:sdtEndPr/>
         <w:sdtContent>
           <w:r>
             <w:rPr>
@@ -1457,6 +1511,7 @@
             <w14:uncheckedState w14:val="2610" w14:font="MS Gothic"/>
           </w14:checkbox>
         </w:sdtPr>
+        <w:sdtEndPr/>
         <w:sdtContent>
           <w:r>
             <w:rPr>
@@ -1485,7 +1540,27 @@
           <w:sz w:val="20"/>
           <w:szCs w:val="20"/>
         </w:rPr>
-        <w:t xml:space="preserve">This case is set for _______________________________, at _________ am/pm for surety(ies) to appear and show cause why judgment should not be rendered in the penal amount of the recognizance. </w:t>
+        <w:t>This case is set for _______________________________, at _________ am/pm for surety(</w:t>
+      </w:r>
+      <w:proofErr w:type="spellStart"/>
+      <w:r>
+        <w:rPr>
+          <w:rFonts w:ascii="Palatino Linotype" w:hAnsi="Palatino Linotype"/>
+          <w:bCs/>
+          <w:sz w:val="20"/>
+          <w:szCs w:val="20"/>
+        </w:rPr>
+        <w:t>ies</w:t>
+      </w:r>
+      <w:proofErr w:type="spellEnd"/>
+      <w:r>
+        <w:rPr>
+          <w:rFonts w:ascii="Palatino Linotype" w:hAnsi="Palatino Linotype"/>
+          <w:bCs/>
+          <w:sz w:val="20"/>
+          <w:szCs w:val="20"/>
+        </w:rPr>
+        <w:t xml:space="preserve">) to appear and show cause why judgment should not be rendered in the penal amount of the recognizance. </w:t>
       </w:r>
       <w:r>
         <w:rPr>
@@ -1514,7 +1589,27 @@
           <w:sz w:val="20"/>
           <w:szCs w:val="20"/>
         </w:rPr>
-        <w:t xml:space="preserve"> a copy of this entry to surety(ies) by regular mail at the address on bond, or as otherwise shown. Set hearing between 20 and 30 days from mailing of notice pursuant to </w:t>
+        <w:t xml:space="preserve"> a copy of this entry to surety(</w:t>
+      </w:r>
+      <w:proofErr w:type="spellStart"/>
+      <w:r>
+        <w:rPr>
+          <w:rFonts w:ascii="Palatino Linotype" w:hAnsi="Palatino Linotype"/>
+          <w:bCs/>
+          <w:sz w:val="20"/>
+          <w:szCs w:val="20"/>
+        </w:rPr>
+        <w:t>ies</w:t>
+      </w:r>
+      <w:proofErr w:type="spellEnd"/>
+      <w:r>
+        <w:rPr>
+          <w:rFonts w:ascii="Palatino Linotype" w:hAnsi="Palatino Linotype"/>
+          <w:bCs/>
+          <w:sz w:val="20"/>
+          <w:szCs w:val="20"/>
+        </w:rPr>
+        <w:t xml:space="preserve">) by regular mail at the address on bond, or as otherwise shown. Set hearing between 20 and 30 days from mailing of notice pursuant to </w:t>
       </w:r>
       <w:r>
         <w:rPr>
@@ -1569,6 +1664,7 @@
             <w14:uncheckedState w14:val="2610" w14:font="MS Gothic"/>
           </w14:checkbox>
         </w:sdtPr>
+        <w:sdtEndPr/>
         <w:sdtContent>
           <w:r>
             <w:rPr>
@@ -1682,6 +1778,7 @@
             <w14:uncheckedState w14:val="2610" w14:font="MS Gothic"/>
           </w14:checkbox>
         </w:sdtPr>
+        <w:sdtEndPr/>
         <w:sdtContent>
           <w:r>
             <w:rPr>
@@ -1777,6 +1874,7 @@
             <w14:uncheckedState w14:val="2610" w14:font="MS Gothic"/>
           </w14:checkbox>
         </w:sdtPr>
+        <w:sdtEndPr/>
         <w:sdtContent>
           <w:r>
             <w:rPr>
@@ -1861,6 +1959,7 @@
             <w14:uncheckedState w14:val="2610" w14:font="MS Gothic"/>
           </w14:checkbox>
         </w:sdtPr>
+        <w:sdtEndPr/>
         <w:sdtContent>
           <w:r>
             <w:rPr>
@@ -2151,14 +2250,16 @@
         </w:rPr>
         <w:t xml:space="preserve">Prosecutor’s Office: PS    OM     EM; Defendant’s Attorney: PS     OM     EM; {{ </w:t>
       </w:r>
+      <w:proofErr w:type="spellStart"/>
       <w:r>
         <w:rPr>
           <w:rFonts w:ascii="Palatino Linotype" w:hAnsi="Palatino Linotype"/>
           <w:sz w:val="16"/>
           <w:szCs w:val="16"/>
         </w:rPr>
-        <w:t>DefFirstName</w:t>
-      </w:r>
+        <w:t>def_first_name</w:t>
+      </w:r>
+      <w:proofErr w:type="spellEnd"/>
       <w:r>
         <w:rPr>
           <w:rFonts w:ascii="Palatino Linotype" w:hAnsi="Palatino Linotype"/>
@@ -2167,13 +2268,23 @@
         </w:rPr>
         <w:t xml:space="preserve"> }} {{ </w:t>
       </w:r>
+      <w:proofErr w:type="spellStart"/>
       <w:r>
         <w:rPr>
           <w:rFonts w:ascii="Palatino Linotype" w:hAnsi="Palatino Linotype"/>
           <w:sz w:val="16"/>
           <w:szCs w:val="16"/>
         </w:rPr>
-        <w:t xml:space="preserve">DefLastName </w:t>
+        <w:t>def_last_name</w:t>
+      </w:r>
+      <w:proofErr w:type="spellEnd"/>
+      <w:r>
+        <w:rPr>
+          <w:rFonts w:ascii="Palatino Linotype" w:hAnsi="Palatino Linotype"/>
+          <w:sz w:val="16"/>
+          <w:szCs w:val="16"/>
+        </w:rPr>
+        <w:t xml:space="preserve"> </w:t>
       </w:r>
       <w:r>
         <w:rPr>
@@ -2239,6 +2350,7 @@
           <w:docPartUnique/>
         </w:docPartObj>
       </w:sdtPr>
+      <w:sdtEndPr/>
       <w:sdtContent>
         <w:r>
           <w:rPr>
@@ -2384,6 +2496,7 @@
       </w:rPr>
       <w:t xml:space="preserve">{{ </w:t>
     </w:r>
+    <w:proofErr w:type="spellStart"/>
     <w:r>
       <w:rPr>
         <w:rFonts w:ascii="Palatino Linotype" w:hAnsi="Palatino Linotype"/>
@@ -2392,6 +2505,7 @@
       </w:rPr>
       <w:t>case_number</w:t>
     </w:r>
+    <w:proofErr w:type="spellEnd"/>
     <w:r>
       <w:rPr>
         <w:rFonts w:ascii="Palatino Linotype" w:hAnsi="Palatino Linotype"/>

</xml_diff>